<commit_message>
Edited pathways and added Bridge Session Minutes
- Edited pathway to reflect changes James and I made for Teams folder
- Added Bridge Session Minutes as of 5/25/23 for all PTs
</commit_message>
<xml_diff>
--- a/one_offs/word_style_template_01.docx
+++ b/one_offs/word_style_template_01.docx
@@ -2537,8 +2537,8 @@
 </file>
 
 <file path=customXml/item1.xml><?xml version="1.0" encoding="utf-8"?>
-<ct:contentTypeSchema xmlns:ct="http://schemas.microsoft.com/office/2006/metadata/contentType" xmlns:ma="http://schemas.microsoft.com/office/2006/metadata/properties/metaAttributes" ct:_="" ma:_="" ma:contentTypeName="Document" ma:contentTypeID="0x01010032561353110FEA42BAAF301666702FCF" ma:contentTypeVersion="13" ma:contentTypeDescription="Create a new document." ma:contentTypeScope="" ma:versionID="1971c52690794fce746f6f05770e5404">
-  <xsd:schema xmlns:xsd="http://www.w3.org/2001/XMLSchema" xmlns:xs="http://www.w3.org/2001/XMLSchema" xmlns:p="http://schemas.microsoft.com/office/2006/metadata/properties" xmlns:ns2="0aa39948-3de8-40e0-98e7-bf846ca05556" xmlns:ns3="abb1820a-26b6-44f2-b938-9861746a7b9a" targetNamespace="http://schemas.microsoft.com/office/2006/metadata/properties" ma:root="true" ma:fieldsID="2a7e4d74a27da4d52af6b51af46d5402" ns2:_="" ns3:_="">
+<ct:contentTypeSchema xmlns:ct="http://schemas.microsoft.com/office/2006/metadata/contentType" xmlns:ma="http://schemas.microsoft.com/office/2006/metadata/properties/metaAttributes" ct:_="" ma:_="" ma:contentTypeName="Document" ma:contentTypeID="0x01010032561353110FEA42BAAF301666702FCF" ma:contentTypeVersion="14" ma:contentTypeDescription="Create a new document." ma:contentTypeScope="" ma:versionID="f6fe68df136a1b4b4710aa3662001d38">
+  <xsd:schema xmlns:xsd="http://www.w3.org/2001/XMLSchema" xmlns:xs="http://www.w3.org/2001/XMLSchema" xmlns:p="http://schemas.microsoft.com/office/2006/metadata/properties" xmlns:ns2="0aa39948-3de8-40e0-98e7-bf846ca05556" xmlns:ns3="abb1820a-26b6-44f2-b938-9861746a7b9a" targetNamespace="http://schemas.microsoft.com/office/2006/metadata/properties" ma:root="true" ma:fieldsID="e3e7ad85d7bfbdbe4023d3483f86df00" ns2:_="" ns3:_="">
     <xsd:import namespace="0aa39948-3de8-40e0-98e7-bf846ca05556"/>
     <xsd:import namespace="abb1820a-26b6-44f2-b938-9861746a7b9a"/>
     <xsd:element name="properties">
@@ -2559,6 +2559,7 @@
                 <xsd:element ref="ns2:MediaServiceDateTaken" minOccurs="0"/>
                 <xsd:element ref="ns3:SharedWithUsers" minOccurs="0"/>
                 <xsd:element ref="ns3:SharedWithDetails" minOccurs="0"/>
+                <xsd:element ref="ns2:MediaLengthInSeconds" minOccurs="0"/>
               </xsd:all>
             </xsd:complexType>
           </xsd:element>
@@ -2618,6 +2619,11 @@
     <xsd:element name="MediaServiceDateTaken" ma:index="18" nillable="true" ma:displayName="MediaServiceDateTaken" ma:hidden="true" ma:internalName="MediaServiceDateTaken" ma:readOnly="true">
       <xsd:simpleType>
         <xsd:restriction base="dms:Text"/>
+      </xsd:simpleType>
+    </xsd:element>
+    <xsd:element name="MediaLengthInSeconds" ma:index="21" nillable="true" ma:displayName="MediaLengthInSeconds" ma:hidden="true" ma:internalName="MediaLengthInSeconds" ma:readOnly="true">
+      <xsd:simpleType>
+        <xsd:restriction base="dms:Unknown"/>
       </xsd:simpleType>
     </xsd:element>
   </xsd:schema>
@@ -2770,10 +2776,25 @@
 </FormTemplates>
 </file>
 
+<file path=customXml/item3.xml><?xml version="1.0" encoding="utf-8"?>
+<p:properties xmlns:p="http://schemas.microsoft.com/office/2006/metadata/properties" xmlns:xsi="http://www.w3.org/2001/XMLSchema-instance" xmlns:pc="http://schemas.microsoft.com/office/infopath/2007/PartnerControls">
+  <documentManagement>
+    <lcf76f155ced4ddcb4097134ff3c332f xmlns="0aa39948-3de8-40e0-98e7-bf846ca05556">
+      <Terms xmlns="http://schemas.microsoft.com/office/infopath/2007/PartnerControls"/>
+    </lcf76f155ced4ddcb4097134ff3c332f>
+    <TaxCatchAll xmlns="abb1820a-26b6-44f2-b938-9861746a7b9a" xsi:nil="true"/>
+  </documentManagement>
+</p:properties>
+</file>
+
 <file path=customXml/itemProps1.xml><?xml version="1.0" encoding="utf-8"?>
-<ds:datastoreItem xmlns:ds="http://schemas.openxmlformats.org/officeDocument/2006/customXml" ds:itemID="{049F574F-A8F4-4DA3-A8C1-89B04BF21A20}"/>
+<ds:datastoreItem xmlns:ds="http://schemas.openxmlformats.org/officeDocument/2006/customXml" ds:itemID="{21A4E231-FEFE-4ADF-A8FB-77B964DFA0E3}"/>
 </file>
 
 <file path=customXml/itemProps2.xml><?xml version="1.0" encoding="utf-8"?>
 <ds:datastoreItem xmlns:ds="http://schemas.openxmlformats.org/officeDocument/2006/customXml" ds:itemID="{F3A33D7E-6D5D-4F94-90F9-05D94D58F0BF}"/>
+</file>
+
+<file path=customXml/itemProps3.xml><?xml version="1.0" encoding="utf-8"?>
+<ds:datastoreItem xmlns:ds="http://schemas.openxmlformats.org/officeDocument/2006/customXml" ds:itemID="{4A9A0424-3520-4711-A34C-46CD67F2E9BD}"/>
 </file>
</xml_diff>